<commit_message>
Correzione errori di ortografia Project Plan
</commit_message>
<xml_diff>
--- a/Documentazione/PROJECT PLAN.docx
+++ b/Documentazione/PROJECT PLAN.docx
@@ -740,17 +740,22 @@
     </w:p>
     <w:p>
       <w:pPr>
-        <w:rPr>
-          <w:sz w:val="24"/>
-          <w:szCs w:val="24"/>
-        </w:rPr>
-      </w:pPr>
-      <w:r>
-        <w:rPr>
-          <w:sz w:val="24"/>
-          <w:szCs w:val="24"/>
-        </w:rPr>
-        <w:t xml:space="preserve">- mancare la consegna finale del progetto causa impegni universitari e non di ciascun membro </w:t>
+        <w:pStyle w:val="Paragrafoelenco"/>
+        <w:numPr>
+          <w:ilvl w:val="0"/>
+          <w:numId w:val="21"/>
+        </w:numPr>
+        <w:rPr>
+          <w:sz w:val="24"/>
+          <w:szCs w:val="24"/>
+        </w:rPr>
+      </w:pPr>
+      <w:r>
+        <w:rPr>
+          <w:sz w:val="24"/>
+          <w:szCs w:val="24"/>
+        </w:rPr>
+        <w:t xml:space="preserve">mancare la consegna finale del progetto causa impegni universitari e non di ciascun membro </w:t>
       </w:r>
       <w:proofErr w:type="gramStart"/>
       <w:r>
@@ -771,32 +776,42 @@
     </w:p>
     <w:p>
       <w:pPr>
-        <w:rPr>
-          <w:sz w:val="24"/>
-          <w:szCs w:val="24"/>
-        </w:rPr>
-      </w:pPr>
-      <w:r>
-        <w:rPr>
-          <w:sz w:val="24"/>
-          <w:szCs w:val="24"/>
-        </w:rPr>
-        <w:t>- trovare giorni della settimana in cui tutti i membri del gruppo potevano incontrarsi, per confrontarsi insieme sul progetto, causa impegni extra-scolastici di ognuno.</w:t>
-      </w:r>
-    </w:p>
-    <w:p>
-      <w:pPr>
-        <w:rPr>
-          <w:sz w:val="24"/>
-          <w:szCs w:val="24"/>
-        </w:rPr>
-      </w:pPr>
-      <w:r>
-        <w:rPr>
-          <w:sz w:val="24"/>
-          <w:szCs w:val="24"/>
-        </w:rPr>
-        <w:t>- difficoltà a sviluppare un software che rispondesse a tutte le esigenze/requisiti del problema proposto.</w:t>
+        <w:pStyle w:val="Paragrafoelenco"/>
+        <w:numPr>
+          <w:ilvl w:val="0"/>
+          <w:numId w:val="21"/>
+        </w:numPr>
+        <w:rPr>
+          <w:sz w:val="24"/>
+          <w:szCs w:val="24"/>
+        </w:rPr>
+      </w:pPr>
+      <w:r>
+        <w:rPr>
+          <w:sz w:val="24"/>
+          <w:szCs w:val="24"/>
+        </w:rPr>
+        <w:t>trovare giorni della settimana in cui tutti i membri del gruppo potevano incontrarsi, per confrontarsi insieme sul progetto, causa impegni extra-scolastici di ognuno.</w:t>
+      </w:r>
+    </w:p>
+    <w:p>
+      <w:pPr>
+        <w:pStyle w:val="Paragrafoelenco"/>
+        <w:numPr>
+          <w:ilvl w:val="0"/>
+          <w:numId w:val="21"/>
+        </w:numPr>
+        <w:rPr>
+          <w:sz w:val="24"/>
+          <w:szCs w:val="24"/>
+        </w:rPr>
+      </w:pPr>
+      <w:r>
+        <w:rPr>
+          <w:sz w:val="24"/>
+          <w:szCs w:val="24"/>
+        </w:rPr>
+        <w:t>difficoltà a sviluppare un software che rispondesse a tutte le esigenze/requisiti del problema proposto.</w:t>
       </w:r>
     </w:p>
     <w:p/>
@@ -926,25 +941,7 @@
           <w:szCs w:val="24"/>
           <w:lang w:val="en-US"/>
         </w:rPr>
-        <w:t xml:space="preserve"> (frontend, </w:t>
-      </w:r>
-      <w:proofErr w:type="spellStart"/>
-      <w:r>
-        <w:rPr>
-          <w:sz w:val="24"/>
-          <w:szCs w:val="24"/>
-          <w:lang w:val="en-US"/>
-        </w:rPr>
-        <w:t>staticals</w:t>
-      </w:r>
-      <w:proofErr w:type="spellEnd"/>
-      <w:r>
-        <w:rPr>
-          <w:sz w:val="24"/>
-          <w:szCs w:val="24"/>
-          <w:lang w:val="en-US"/>
-        </w:rPr>
-        <w:t xml:space="preserve"> </w:t>
+        <w:t xml:space="preserve"> (frontend, statical </w:t>
       </w:r>
       <w:proofErr w:type="gramStart"/>
       <w:r>
@@ -985,18 +982,8 @@
           <w:szCs w:val="24"/>
           <w:lang w:val="en-US"/>
         </w:rPr>
-        <w:t xml:space="preserve">Marco Saini (frontend, backend, reviewer, </w:t>
-      </w:r>
-      <w:proofErr w:type="spellStart"/>
-      <w:r>
-        <w:rPr>
-          <w:sz w:val="24"/>
-          <w:szCs w:val="24"/>
-          <w:lang w:val="en-US"/>
-        </w:rPr>
-        <w:t>staticals</w:t>
-      </w:r>
-      <w:proofErr w:type="spellEnd"/>
+        <w:t>Marco Saini (frontend, backend, reviewer, statical</w:t>
+      </w:r>
       <w:r>
         <w:rPr>
           <w:sz w:val="24"/>
@@ -2622,6 +2609,231 @@
     </w:lvl>
   </w:abstractNum>
   <w:abstractNum w:abstractNumId="7" w15:restartNumberingAfterBreak="0">
+    <w:nsid w:val="30CF4391"/>
+    <w:multiLevelType w:val="hybridMultilevel"/>
+    <w:tmpl w:val="99B2A906"/>
+    <w:lvl w:ilvl="0" w:tplc="04100001">
+      <w:start w:val="1"/>
+      <w:numFmt w:val="bullet"/>
+      <w:lvlText w:val=""/>
+      <w:lvlJc w:val="left"/>
+      <w:pPr>
+        <w:ind w:left="720" w:hanging="360"/>
+      </w:pPr>
+      <w:rPr>
+        <w:rFonts w:ascii="Symbol" w:hAnsi="Symbol" w:hint="default"/>
+      </w:rPr>
+    </w:lvl>
+    <w:lvl w:ilvl="1" w:tplc="04100003" w:tentative="1">
+      <w:start w:val="1"/>
+      <w:numFmt w:val="bullet"/>
+      <w:lvlText w:val="o"/>
+      <w:lvlJc w:val="left"/>
+      <w:pPr>
+        <w:ind w:left="1440" w:hanging="360"/>
+      </w:pPr>
+      <w:rPr>
+        <w:rFonts w:ascii="Courier New" w:hAnsi="Courier New" w:cs="Courier New" w:hint="default"/>
+      </w:rPr>
+    </w:lvl>
+    <w:lvl w:ilvl="2" w:tplc="04100005" w:tentative="1">
+      <w:start w:val="1"/>
+      <w:numFmt w:val="bullet"/>
+      <w:lvlText w:val=""/>
+      <w:lvlJc w:val="left"/>
+      <w:pPr>
+        <w:ind w:left="2160" w:hanging="360"/>
+      </w:pPr>
+      <w:rPr>
+        <w:rFonts w:ascii="Wingdings" w:hAnsi="Wingdings" w:hint="default"/>
+      </w:rPr>
+    </w:lvl>
+    <w:lvl w:ilvl="3" w:tplc="04100001" w:tentative="1">
+      <w:start w:val="1"/>
+      <w:numFmt w:val="bullet"/>
+      <w:lvlText w:val=""/>
+      <w:lvlJc w:val="left"/>
+      <w:pPr>
+        <w:ind w:left="2880" w:hanging="360"/>
+      </w:pPr>
+      <w:rPr>
+        <w:rFonts w:ascii="Symbol" w:hAnsi="Symbol" w:hint="default"/>
+      </w:rPr>
+    </w:lvl>
+    <w:lvl w:ilvl="4" w:tplc="04100003" w:tentative="1">
+      <w:start w:val="1"/>
+      <w:numFmt w:val="bullet"/>
+      <w:lvlText w:val="o"/>
+      <w:lvlJc w:val="left"/>
+      <w:pPr>
+        <w:ind w:left="3600" w:hanging="360"/>
+      </w:pPr>
+      <w:rPr>
+        <w:rFonts w:ascii="Courier New" w:hAnsi="Courier New" w:cs="Courier New" w:hint="default"/>
+      </w:rPr>
+    </w:lvl>
+    <w:lvl w:ilvl="5" w:tplc="04100005" w:tentative="1">
+      <w:start w:val="1"/>
+      <w:numFmt w:val="bullet"/>
+      <w:lvlText w:val=""/>
+      <w:lvlJc w:val="left"/>
+      <w:pPr>
+        <w:ind w:left="4320" w:hanging="360"/>
+      </w:pPr>
+      <w:rPr>
+        <w:rFonts w:ascii="Wingdings" w:hAnsi="Wingdings" w:hint="default"/>
+      </w:rPr>
+    </w:lvl>
+    <w:lvl w:ilvl="6" w:tplc="04100001" w:tentative="1">
+      <w:start w:val="1"/>
+      <w:numFmt w:val="bullet"/>
+      <w:lvlText w:val=""/>
+      <w:lvlJc w:val="left"/>
+      <w:pPr>
+        <w:ind w:left="5040" w:hanging="360"/>
+      </w:pPr>
+      <w:rPr>
+        <w:rFonts w:ascii="Symbol" w:hAnsi="Symbol" w:hint="default"/>
+      </w:rPr>
+    </w:lvl>
+    <w:lvl w:ilvl="7" w:tplc="04100003" w:tentative="1">
+      <w:start w:val="1"/>
+      <w:numFmt w:val="bullet"/>
+      <w:lvlText w:val="o"/>
+      <w:lvlJc w:val="left"/>
+      <w:pPr>
+        <w:ind w:left="5760" w:hanging="360"/>
+      </w:pPr>
+      <w:rPr>
+        <w:rFonts w:ascii="Courier New" w:hAnsi="Courier New" w:cs="Courier New" w:hint="default"/>
+      </w:rPr>
+    </w:lvl>
+    <w:lvl w:ilvl="8" w:tplc="04100005" w:tentative="1">
+      <w:start w:val="1"/>
+      <w:numFmt w:val="bullet"/>
+      <w:lvlText w:val=""/>
+      <w:lvlJc w:val="left"/>
+      <w:pPr>
+        <w:ind w:left="6480" w:hanging="360"/>
+      </w:pPr>
+      <w:rPr>
+        <w:rFonts w:ascii="Wingdings" w:hAnsi="Wingdings" w:hint="default"/>
+      </w:rPr>
+    </w:lvl>
+  </w:abstractNum>
+  <w:abstractNum w:abstractNumId="8" w15:restartNumberingAfterBreak="0">
+    <w:nsid w:val="327C7000"/>
+    <w:multiLevelType w:val="hybridMultilevel"/>
+    <w:tmpl w:val="0E24D240"/>
+    <w:lvl w:ilvl="0" w:tplc="98F0AB0C">
+      <w:numFmt w:val="bullet"/>
+      <w:lvlText w:val="-"/>
+      <w:lvlJc w:val="left"/>
+      <w:pPr>
+        <w:ind w:left="720" w:hanging="360"/>
+      </w:pPr>
+      <w:rPr>
+        <w:rFonts w:ascii="Calibri" w:eastAsiaTheme="minorHAnsi" w:hAnsi="Calibri" w:cs="Calibri" w:hint="default"/>
+      </w:rPr>
+    </w:lvl>
+    <w:lvl w:ilvl="1" w:tplc="04100003" w:tentative="1">
+      <w:start w:val="1"/>
+      <w:numFmt w:val="bullet"/>
+      <w:lvlText w:val="o"/>
+      <w:lvlJc w:val="left"/>
+      <w:pPr>
+        <w:ind w:left="1440" w:hanging="360"/>
+      </w:pPr>
+      <w:rPr>
+        <w:rFonts w:ascii="Courier New" w:hAnsi="Courier New" w:cs="Courier New" w:hint="default"/>
+      </w:rPr>
+    </w:lvl>
+    <w:lvl w:ilvl="2" w:tplc="04100005" w:tentative="1">
+      <w:start w:val="1"/>
+      <w:numFmt w:val="bullet"/>
+      <w:lvlText w:val=""/>
+      <w:lvlJc w:val="left"/>
+      <w:pPr>
+        <w:ind w:left="2160" w:hanging="360"/>
+      </w:pPr>
+      <w:rPr>
+        <w:rFonts w:ascii="Wingdings" w:hAnsi="Wingdings" w:hint="default"/>
+      </w:rPr>
+    </w:lvl>
+    <w:lvl w:ilvl="3" w:tplc="04100001" w:tentative="1">
+      <w:start w:val="1"/>
+      <w:numFmt w:val="bullet"/>
+      <w:lvlText w:val=""/>
+      <w:lvlJc w:val="left"/>
+      <w:pPr>
+        <w:ind w:left="2880" w:hanging="360"/>
+      </w:pPr>
+      <w:rPr>
+        <w:rFonts w:ascii="Symbol" w:hAnsi="Symbol" w:hint="default"/>
+      </w:rPr>
+    </w:lvl>
+    <w:lvl w:ilvl="4" w:tplc="04100003" w:tentative="1">
+      <w:start w:val="1"/>
+      <w:numFmt w:val="bullet"/>
+      <w:lvlText w:val="o"/>
+      <w:lvlJc w:val="left"/>
+      <w:pPr>
+        <w:ind w:left="3600" w:hanging="360"/>
+      </w:pPr>
+      <w:rPr>
+        <w:rFonts w:ascii="Courier New" w:hAnsi="Courier New" w:cs="Courier New" w:hint="default"/>
+      </w:rPr>
+    </w:lvl>
+    <w:lvl w:ilvl="5" w:tplc="04100005" w:tentative="1">
+      <w:start w:val="1"/>
+      <w:numFmt w:val="bullet"/>
+      <w:lvlText w:val=""/>
+      <w:lvlJc w:val="left"/>
+      <w:pPr>
+        <w:ind w:left="4320" w:hanging="360"/>
+      </w:pPr>
+      <w:rPr>
+        <w:rFonts w:ascii="Wingdings" w:hAnsi="Wingdings" w:hint="default"/>
+      </w:rPr>
+    </w:lvl>
+    <w:lvl w:ilvl="6" w:tplc="04100001" w:tentative="1">
+      <w:start w:val="1"/>
+      <w:numFmt w:val="bullet"/>
+      <w:lvlText w:val=""/>
+      <w:lvlJc w:val="left"/>
+      <w:pPr>
+        <w:ind w:left="5040" w:hanging="360"/>
+      </w:pPr>
+      <w:rPr>
+        <w:rFonts w:ascii="Symbol" w:hAnsi="Symbol" w:hint="default"/>
+      </w:rPr>
+    </w:lvl>
+    <w:lvl w:ilvl="7" w:tplc="04100003" w:tentative="1">
+      <w:start w:val="1"/>
+      <w:numFmt w:val="bullet"/>
+      <w:lvlText w:val="o"/>
+      <w:lvlJc w:val="left"/>
+      <w:pPr>
+        <w:ind w:left="5760" w:hanging="360"/>
+      </w:pPr>
+      <w:rPr>
+        <w:rFonts w:ascii="Courier New" w:hAnsi="Courier New" w:cs="Courier New" w:hint="default"/>
+      </w:rPr>
+    </w:lvl>
+    <w:lvl w:ilvl="8" w:tplc="04100005" w:tentative="1">
+      <w:start w:val="1"/>
+      <w:numFmt w:val="bullet"/>
+      <w:lvlText w:val=""/>
+      <w:lvlJc w:val="left"/>
+      <w:pPr>
+        <w:ind w:left="6480" w:hanging="360"/>
+      </w:pPr>
+      <w:rPr>
+        <w:rFonts w:ascii="Wingdings" w:hAnsi="Wingdings" w:hint="default"/>
+      </w:rPr>
+    </w:lvl>
+  </w:abstractNum>
+  <w:abstractNum w:abstractNumId="9" w15:restartNumberingAfterBreak="0">
     <w:nsid w:val="334E05F9"/>
     <w:multiLevelType w:val="hybridMultilevel"/>
     <w:tmpl w:val="27FEAFC0"/>
@@ -2734,7 +2946,7 @@
       </w:rPr>
     </w:lvl>
   </w:abstractNum>
-  <w:abstractNum w:abstractNumId="8" w15:restartNumberingAfterBreak="0">
+  <w:abstractNum w:abstractNumId="10" w15:restartNumberingAfterBreak="0">
     <w:nsid w:val="359729DF"/>
     <w:multiLevelType w:val="hybridMultilevel"/>
     <w:tmpl w:val="AA120A70"/>
@@ -2823,7 +3035,7 @@
       </w:pPr>
     </w:lvl>
   </w:abstractNum>
-  <w:abstractNum w:abstractNumId="9" w15:restartNumberingAfterBreak="0">
+  <w:abstractNum w:abstractNumId="11" w15:restartNumberingAfterBreak="0">
     <w:nsid w:val="5EF81642"/>
     <w:multiLevelType w:val="hybridMultilevel"/>
     <w:tmpl w:val="F9DAC416"/>
@@ -2936,7 +3148,7 @@
       </w:rPr>
     </w:lvl>
   </w:abstractNum>
-  <w:abstractNum w:abstractNumId="10" w15:restartNumberingAfterBreak="0">
+  <w:abstractNum w:abstractNumId="12" w15:restartNumberingAfterBreak="0">
     <w:nsid w:val="5FC6688C"/>
     <w:multiLevelType w:val="hybridMultilevel"/>
     <w:tmpl w:val="2AE03670"/>
@@ -3059,19 +3271,19 @@
     <w:abstractNumId w:val="1"/>
   </w:num>
   <w:num w:numId="4" w16cid:durableId="904608780">
-    <w:abstractNumId w:val="8"/>
+    <w:abstractNumId w:val="10"/>
   </w:num>
   <w:num w:numId="5" w16cid:durableId="2005232527">
     <w:abstractNumId w:val="6"/>
   </w:num>
   <w:num w:numId="6" w16cid:durableId="296687290">
-    <w:abstractNumId w:val="10"/>
+    <w:abstractNumId w:val="12"/>
   </w:num>
   <w:num w:numId="7" w16cid:durableId="1907374100">
     <w:abstractNumId w:val="4"/>
   </w:num>
   <w:num w:numId="8" w16cid:durableId="2062049315">
-    <w:abstractNumId w:val="9"/>
+    <w:abstractNumId w:val="11"/>
   </w:num>
   <w:num w:numId="9" w16cid:durableId="1831481257">
     <w:abstractNumId w:val="3"/>
@@ -3080,7 +3292,7 @@
     <w:abstractNumId w:val="5"/>
   </w:num>
   <w:num w:numId="11" w16cid:durableId="1960142809">
-    <w:abstractNumId w:val="7"/>
+    <w:abstractNumId w:val="9"/>
   </w:num>
   <w:num w:numId="12" w16cid:durableId="313946416">
     <w:abstractNumId w:val="1"/>
@@ -3092,55 +3304,25 @@
     <w:abstractNumId w:val="3"/>
   </w:num>
   <w:num w:numId="15" w16cid:durableId="2109081756">
-    <w:abstractNumId w:val="9"/>
+    <w:abstractNumId w:val="11"/>
   </w:num>
   <w:num w:numId="16" w16cid:durableId="18971670">
     <w:abstractNumId w:val="1"/>
-    <w:lvlOverride w:ilvl="0"/>
-    <w:lvlOverride w:ilvl="1"/>
-    <w:lvlOverride w:ilvl="2"/>
-    <w:lvlOverride w:ilvl="3"/>
-    <w:lvlOverride w:ilvl="4"/>
-    <w:lvlOverride w:ilvl="5"/>
-    <w:lvlOverride w:ilvl="6"/>
-    <w:lvlOverride w:ilvl="7"/>
-    <w:lvlOverride w:ilvl="8"/>
   </w:num>
   <w:num w:numId="17" w16cid:durableId="502745770">
     <w:abstractNumId w:val="6"/>
-    <w:lvlOverride w:ilvl="0"/>
-    <w:lvlOverride w:ilvl="1"/>
-    <w:lvlOverride w:ilvl="2"/>
-    <w:lvlOverride w:ilvl="3"/>
-    <w:lvlOverride w:ilvl="4"/>
-    <w:lvlOverride w:ilvl="5"/>
-    <w:lvlOverride w:ilvl="6"/>
-    <w:lvlOverride w:ilvl="7"/>
-    <w:lvlOverride w:ilvl="8"/>
   </w:num>
   <w:num w:numId="18" w16cid:durableId="702943828">
     <w:abstractNumId w:val="3"/>
-    <w:lvlOverride w:ilvl="0"/>
-    <w:lvlOverride w:ilvl="1"/>
-    <w:lvlOverride w:ilvl="2"/>
-    <w:lvlOverride w:ilvl="3"/>
-    <w:lvlOverride w:ilvl="4"/>
-    <w:lvlOverride w:ilvl="5"/>
-    <w:lvlOverride w:ilvl="6"/>
-    <w:lvlOverride w:ilvl="7"/>
-    <w:lvlOverride w:ilvl="8"/>
   </w:num>
   <w:num w:numId="19" w16cid:durableId="1812751154">
-    <w:abstractNumId w:val="9"/>
-    <w:lvlOverride w:ilvl="0"/>
-    <w:lvlOverride w:ilvl="1"/>
-    <w:lvlOverride w:ilvl="2"/>
-    <w:lvlOverride w:ilvl="3"/>
-    <w:lvlOverride w:ilvl="4"/>
-    <w:lvlOverride w:ilvl="5"/>
-    <w:lvlOverride w:ilvl="6"/>
-    <w:lvlOverride w:ilvl="7"/>
-    <w:lvlOverride w:ilvl="8"/>
+    <w:abstractNumId w:val="11"/>
+  </w:num>
+  <w:num w:numId="20" w16cid:durableId="1604344195">
+    <w:abstractNumId w:val="7"/>
+  </w:num>
+  <w:num w:numId="21" w16cid:durableId="584995049">
+    <w:abstractNumId w:val="8"/>
   </w:num>
 </w:numbering>
 </file>

</xml_diff>

<commit_message>
Update Garanzia di Qualità
</commit_message>
<xml_diff>
--- a/Documentazione/PROJECT PLAN.docx
+++ b/Documentazione/PROJECT PLAN.docx
@@ -195,25 +195,14 @@
         </w:rPr>
         <w:t xml:space="preserve">Lo sprint dura una settimana e il ruolo di </w:t>
       </w:r>
-      <w:proofErr w:type="spellStart"/>
-      <w:r>
-        <w:rPr>
-          <w:i/>
-          <w:iCs/>
-          <w:sz w:val="24"/>
-          <w:szCs w:val="24"/>
-        </w:rPr>
-        <w:t>Scrum</w:t>
-      </w:r>
-      <w:proofErr w:type="spellEnd"/>
-      <w:r>
-        <w:rPr>
-          <w:i/>
-          <w:iCs/>
-          <w:sz w:val="24"/>
-          <w:szCs w:val="24"/>
-        </w:rPr>
-        <w:t xml:space="preserve"> Master</w:t>
+      <w:r>
+        <w:rPr>
+          <w:i/>
+          <w:iCs/>
+          <w:sz w:val="24"/>
+          <w:szCs w:val="24"/>
+        </w:rPr>
+        <w:t>Scrum Master</w:t>
       </w:r>
       <w:r>
         <w:rPr>
@@ -370,25 +359,14 @@
         </w:rPr>
         <w:t xml:space="preserve">Ogni collaboratore è </w:t>
       </w:r>
-      <w:proofErr w:type="spellStart"/>
-      <w:r>
-        <w:rPr>
-          <w:i/>
-          <w:iCs/>
-          <w:sz w:val="24"/>
-          <w:szCs w:val="24"/>
-        </w:rPr>
-        <w:t>scrum</w:t>
-      </w:r>
-      <w:proofErr w:type="spellEnd"/>
-      <w:r>
-        <w:rPr>
-          <w:i/>
-          <w:iCs/>
-          <w:sz w:val="24"/>
-          <w:szCs w:val="24"/>
-        </w:rPr>
-        <w:t xml:space="preserve"> master</w:t>
+      <w:r>
+        <w:rPr>
+          <w:i/>
+          <w:iCs/>
+          <w:sz w:val="24"/>
+          <w:szCs w:val="24"/>
+        </w:rPr>
+        <w:t>scrum master</w:t>
       </w:r>
       <w:r>
         <w:rPr>
@@ -455,23 +433,7 @@
           <w:sz w:val="24"/>
           <w:szCs w:val="24"/>
         </w:rPr>
-        <w:t xml:space="preserve">I tre membri </w:t>
-      </w:r>
-      <w:proofErr w:type="gramStart"/>
-      <w:r>
-        <w:rPr>
-          <w:sz w:val="24"/>
-          <w:szCs w:val="24"/>
-        </w:rPr>
-        <w:t>del team</w:t>
-      </w:r>
-      <w:proofErr w:type="gramEnd"/>
-      <w:r>
-        <w:rPr>
-          <w:sz w:val="24"/>
-          <w:szCs w:val="24"/>
-        </w:rPr>
-        <w:t xml:space="preserve"> collaborano per lo sviluppo delle varie parti, tenendosi aggiornati quotidianamente, e in settimana si incontrano nell'Aula Studio dell'Edificio C dell'Università degli Studi di Bergamo per discutere sull'andamento del progetto.</w:t>
+        <w:t>I tre membri del team collaborano per lo sviluppo delle varie parti, tenendosi aggiornati quotidianamente, e in settimana si incontrano nell'Aula Studio dell'Edificio C dell'Università degli Studi di Bergamo per discutere sull'andamento del progetto.</w:t>
       </w:r>
     </w:p>
     <w:p>
@@ -510,21 +472,8 @@
           <w:sz w:val="40"/>
           <w:szCs w:val="40"/>
         </w:rPr>
-        <w:t xml:space="preserve">4. STANDARD, LINEE GUIDA, </w:t>
-      </w:r>
-      <w:proofErr w:type="gramStart"/>
-      <w:r>
-        <w:rPr>
-          <w:b/>
-          <w:bCs/>
-          <w:i/>
-          <w:iCs/>
-          <w:sz w:val="40"/>
-          <w:szCs w:val="40"/>
-        </w:rPr>
-        <w:t>PROCEDURE ?</w:t>
-      </w:r>
-      <w:proofErr w:type="gramEnd"/>
+        <w:t>4. STANDARD, LINEE GUIDA, PROCEDURE ?</w:t>
+      </w:r>
     </w:p>
     <w:p>
       <w:pPr>
@@ -755,23 +704,7 @@
           <w:sz w:val="24"/>
           <w:szCs w:val="24"/>
         </w:rPr>
-        <w:t xml:space="preserve">mancare la consegna finale del progetto causa impegni universitari e non di ciascun membro </w:t>
-      </w:r>
-      <w:proofErr w:type="gramStart"/>
-      <w:r>
-        <w:rPr>
-          <w:sz w:val="24"/>
-          <w:szCs w:val="24"/>
-        </w:rPr>
-        <w:t>del team</w:t>
-      </w:r>
-      <w:proofErr w:type="gramEnd"/>
-      <w:r>
-        <w:rPr>
-          <w:sz w:val="24"/>
-          <w:szCs w:val="24"/>
-        </w:rPr>
-        <w:t>.</w:t>
+        <w:t>mancare la consegna finale del progetto causa impegni universitari e non di ciascun membro del team.</w:t>
       </w:r>
     </w:p>
     <w:p>
@@ -845,21 +778,12 @@
           <w:szCs w:val="24"/>
         </w:rPr>
       </w:pPr>
-      <w:proofErr w:type="gramStart"/>
-      <w:r>
-        <w:rPr>
-          <w:sz w:val="24"/>
-          <w:szCs w:val="24"/>
-        </w:rPr>
-        <w:t>Il team</w:t>
-      </w:r>
-      <w:proofErr w:type="gramEnd"/>
-      <w:r>
-        <w:rPr>
-          <w:sz w:val="24"/>
-          <w:szCs w:val="24"/>
-        </w:rPr>
-        <w:t xml:space="preserve"> è composto da tre persone:</w:t>
+      <w:r>
+        <w:rPr>
+          <w:sz w:val="24"/>
+          <w:szCs w:val="24"/>
+        </w:rPr>
+        <w:t>Il team è composto da tre persone:</w:t>
       </w:r>
     </w:p>
     <w:p>
@@ -882,25 +806,7 @@
           <w:szCs w:val="24"/>
           <w:lang w:val="en-US"/>
         </w:rPr>
-        <w:t xml:space="preserve">Nicola Cattaneo (project manager, </w:t>
-      </w:r>
-      <w:proofErr w:type="spellStart"/>
-      <w:r>
-        <w:rPr>
-          <w:sz w:val="24"/>
-          <w:szCs w:val="24"/>
-          <w:lang w:val="en-US"/>
-        </w:rPr>
-        <w:t>progettista</w:t>
-      </w:r>
-      <w:proofErr w:type="spellEnd"/>
-      <w:r>
-        <w:rPr>
-          <w:sz w:val="24"/>
-          <w:szCs w:val="24"/>
-          <w:lang w:val="en-US"/>
-        </w:rPr>
-        <w:t xml:space="preserve"> database, product owner, backend)</w:t>
+        <w:t>Nicola Cattaneo (project manager, progettista database, product owner, backend)</w:t>
       </w:r>
     </w:p>
     <w:p>
@@ -923,43 +829,7 @@
           <w:szCs w:val="24"/>
           <w:lang w:val="en-US"/>
         </w:rPr>
-        <w:t xml:space="preserve">Matteo </w:t>
-      </w:r>
-      <w:proofErr w:type="spellStart"/>
-      <w:r>
-        <w:rPr>
-          <w:sz w:val="24"/>
-          <w:szCs w:val="24"/>
-          <w:lang w:val="en-US"/>
-        </w:rPr>
-        <w:t>Mangili</w:t>
-      </w:r>
-      <w:proofErr w:type="spellEnd"/>
-      <w:r>
-        <w:rPr>
-          <w:sz w:val="24"/>
-          <w:szCs w:val="24"/>
-          <w:lang w:val="en-US"/>
-        </w:rPr>
-        <w:t xml:space="preserve"> (frontend, statical </w:t>
-      </w:r>
-      <w:proofErr w:type="gramStart"/>
-      <w:r>
-        <w:rPr>
-          <w:sz w:val="24"/>
-          <w:szCs w:val="24"/>
-          <w:lang w:val="en-US"/>
-        </w:rPr>
-        <w:t>models</w:t>
-      </w:r>
-      <w:proofErr w:type="gramEnd"/>
-      <w:r>
-        <w:rPr>
-          <w:sz w:val="24"/>
-          <w:szCs w:val="24"/>
-          <w:lang w:val="en-US"/>
-        </w:rPr>
-        <w:t xml:space="preserve"> developer, tester)</w:t>
+        <w:t>Matteo Mangili (frontend, statical models developer, tester)</w:t>
       </w:r>
     </w:p>
     <w:p>
@@ -992,23 +862,13 @@
         </w:rPr>
         <w:t xml:space="preserve"> </w:t>
       </w:r>
-      <w:proofErr w:type="gramStart"/>
       <w:r>
         <w:rPr>
           <w:sz w:val="24"/>
           <w:szCs w:val="24"/>
           <w:lang w:val="en-US"/>
         </w:rPr>
-        <w:t>models</w:t>
-      </w:r>
-      <w:proofErr w:type="gramEnd"/>
-      <w:r>
-        <w:rPr>
-          <w:sz w:val="24"/>
-          <w:szCs w:val="24"/>
-          <w:lang w:val="en-US"/>
-        </w:rPr>
-        <w:t xml:space="preserve"> developer)</w:t>
+        <w:t>models developer)</w:t>
       </w:r>
     </w:p>
     <w:p>
@@ -1227,10 +1087,94 @@
           <w:sz w:val="40"/>
           <w:szCs w:val="40"/>
         </w:rPr>
-        <w:t xml:space="preserve">9. GARANZIA DI </w:t>
-      </w:r>
-      <w:proofErr w:type="gramStart"/>
-      <w:r>
+        <w:t>9. GARANZIA DI QUALITÀ ?</w:t>
+      </w:r>
+    </w:p>
+    <w:p>
+      <w:pPr>
+        <w:rPr>
+          <w:sz w:val="24"/>
+          <w:szCs w:val="24"/>
+        </w:rPr>
+      </w:pPr>
+      <w:r>
+        <w:rPr>
+          <w:sz w:val="24"/>
+          <w:szCs w:val="24"/>
+        </w:rPr>
+        <w:t xml:space="preserve">Per la progettazione del software applicativo, si fa riferimento alla norma ISO 9001: specifica i requisiti per un sistema di qualità per l'organizzazione, che deve dimostrare la propria capacità di </w:t>
+      </w:r>
+      <w:r>
+        <w:rPr>
+          <w:sz w:val="24"/>
+          <w:szCs w:val="24"/>
+        </w:rPr>
+        <w:lastRenderedPageBreak/>
+        <w:t>fornire prodotti che soddisfino i requisiti dei clienti e alle sue varie voci (in particolar modo alla sezione Pianificazione), per garantire il successo della creazione e utilizzo del progetto.</w:t>
+      </w:r>
+    </w:p>
+    <w:p>
+      <w:pPr>
+        <w:rPr>
+          <w:sz w:val="24"/>
+          <w:szCs w:val="24"/>
+        </w:rPr>
+      </w:pPr>
+      <w:r>
+        <w:rPr>
+          <w:sz w:val="24"/>
+          <w:szCs w:val="24"/>
+        </w:rPr>
+        <w:t>I punti fondamentali da tenere conto</w:t>
+      </w:r>
+      <w:r>
+        <w:rPr>
+          <w:sz w:val="24"/>
+          <w:szCs w:val="24"/>
+        </w:rPr>
+        <w:t xml:space="preserve"> per la gestione della qualità del software</w:t>
+      </w:r>
+      <w:r>
+        <w:rPr>
+          <w:sz w:val="24"/>
+          <w:szCs w:val="24"/>
+        </w:rPr>
+        <w:t xml:space="preserve"> sono</w:t>
+      </w:r>
+      <w:r>
+        <w:rPr>
+          <w:sz w:val="24"/>
+          <w:szCs w:val="24"/>
+        </w:rPr>
+        <w:t xml:space="preserve">: </w:t>
+      </w:r>
+      <w:r>
+        <w:rPr>
+          <w:i/>
+          <w:iCs/>
+          <w:sz w:val="24"/>
+          <w:szCs w:val="24"/>
+        </w:rPr>
+        <w:t xml:space="preserve">Funzionamento del Prodotto, Revisione del Prodotto e Transizione del Prodotto </w:t>
+      </w:r>
+      <w:r>
+        <w:rPr>
+          <w:sz w:val="24"/>
+          <w:szCs w:val="24"/>
+        </w:rPr>
+        <w:t>(a loro volta suddivisi in vari fattori che rispondono a determinate domande</w:t>
+      </w:r>
+      <w:r>
+        <w:rPr>
+          <w:sz w:val="24"/>
+          <w:szCs w:val="24"/>
+        </w:rPr>
+        <w:t>, al fine di migliorare l’intero progetto).</w:t>
+      </w:r>
+    </w:p>
+    <w:p/>
+    <w:p>
+      <w:pPr>
         <w:rPr>
           <w:b/>
           <w:bCs/>
@@ -1239,36 +1183,8 @@
           <w:sz w:val="40"/>
           <w:szCs w:val="40"/>
         </w:rPr>
-        <w:t>QUALITÀ ?</w:t>
-      </w:r>
-      <w:proofErr w:type="gramEnd"/>
-    </w:p>
-    <w:p>
-      <w:pPr>
-        <w:rPr>
-          <w:sz w:val="24"/>
-          <w:szCs w:val="24"/>
-        </w:rPr>
-      </w:pPr>
-      <w:r>
-        <w:rPr>
-          <w:sz w:val="24"/>
-          <w:szCs w:val="24"/>
-        </w:rPr>
-        <w:t xml:space="preserve">Per la progettazione del software applicativo, si fa riferimento alla norma ISO 9001: specifica i requisiti per un sistema di qualità per l'organizzazione, che deve dimostrare la propria capacità di </w:t>
-      </w:r>
-      <w:r>
-        <w:rPr>
-          <w:sz w:val="24"/>
-          <w:szCs w:val="24"/>
-        </w:rPr>
-        <w:lastRenderedPageBreak/>
-        <w:t>fornire prodotti che soddisfino i requisiti dei clienti e alle sue varie voci (in particolar modo alla sezione Pianificazione), per garantire il successo della creazione e utilizzo del progetto.</w:t>
-      </w:r>
-    </w:p>
-    <w:p/>
-    <w:p>
-      <w:pPr>
+      </w:pPr>
+      <w:r>
         <w:rPr>
           <w:b/>
           <w:bCs/>
@@ -1277,8 +1193,158 @@
           <w:sz w:val="40"/>
           <w:szCs w:val="40"/>
         </w:rPr>
-      </w:pPr>
-      <w:r>
+        <w:t>10. PACCHETTI DI LAVORO</w:t>
+      </w:r>
+    </w:p>
+    <w:p>
+      <w:pPr>
+        <w:rPr>
+          <w:sz w:val="24"/>
+          <w:szCs w:val="24"/>
+        </w:rPr>
+      </w:pPr>
+      <w:r>
+        <w:rPr>
+          <w:sz w:val="24"/>
+          <w:szCs w:val="24"/>
+        </w:rPr>
+        <w:t>Il Progetto è stato suddiviso in diverse parti distinte:</w:t>
+      </w:r>
+    </w:p>
+    <w:p>
+      <w:pPr>
+        <w:rPr>
+          <w:sz w:val="24"/>
+          <w:szCs w:val="24"/>
+        </w:rPr>
+      </w:pPr>
+      <w:r>
+        <w:rPr>
+          <w:sz w:val="24"/>
+          <w:szCs w:val="24"/>
+        </w:rPr>
+        <w:t>1. Intervista ad un'infermiera dell'Ospedale Papa Giovanni XXIII di Bergamo (BG), per raccogliere le informazioni generali alla stesura dell'intero progetto.</w:t>
+      </w:r>
+    </w:p>
+    <w:p>
+      <w:pPr>
+        <w:rPr>
+          <w:sz w:val="24"/>
+          <w:szCs w:val="24"/>
+        </w:rPr>
+      </w:pPr>
+      <w:r>
+        <w:rPr>
+          <w:sz w:val="24"/>
+          <w:szCs w:val="24"/>
+        </w:rPr>
+        <w:t xml:space="preserve">2. </w:t>
+      </w:r>
+      <w:r>
+        <w:rPr>
+          <w:i/>
+          <w:iCs/>
+          <w:sz w:val="24"/>
+          <w:szCs w:val="24"/>
+        </w:rPr>
+        <w:t>Project Plan,</w:t>
+      </w:r>
+      <w:r>
+        <w:rPr>
+          <w:sz w:val="24"/>
+          <w:szCs w:val="24"/>
+        </w:rPr>
+        <w:t xml:space="preserve"> per definire i vari passaggi della stesura del progetto.</w:t>
+      </w:r>
+    </w:p>
+    <w:p>
+      <w:pPr>
+        <w:rPr>
+          <w:sz w:val="24"/>
+          <w:szCs w:val="24"/>
+        </w:rPr>
+      </w:pPr>
+      <w:r>
+        <w:rPr>
+          <w:sz w:val="24"/>
+          <w:szCs w:val="24"/>
+        </w:rPr>
+        <w:t xml:space="preserve">3. </w:t>
+      </w:r>
+      <w:r>
+        <w:rPr>
+          <w:i/>
+          <w:iCs/>
+          <w:sz w:val="24"/>
+          <w:szCs w:val="24"/>
+        </w:rPr>
+        <w:t>Diagrammi,</w:t>
+      </w:r>
+      <w:r>
+        <w:rPr>
+          <w:sz w:val="24"/>
+          <w:szCs w:val="24"/>
+        </w:rPr>
+        <w:t xml:space="preserve"> per avere una rappresentazione schematica del progetto.</w:t>
+      </w:r>
+    </w:p>
+    <w:p>
+      <w:pPr>
+        <w:rPr>
+          <w:sz w:val="24"/>
+          <w:szCs w:val="24"/>
+        </w:rPr>
+      </w:pPr>
+      <w:r>
+        <w:rPr>
+          <w:sz w:val="24"/>
+          <w:szCs w:val="24"/>
+        </w:rPr>
+        <w:t xml:space="preserve">4. </w:t>
+      </w:r>
+      <w:r>
+        <w:rPr>
+          <w:i/>
+          <w:iCs/>
+          <w:sz w:val="24"/>
+          <w:szCs w:val="24"/>
+        </w:rPr>
+        <w:t>Codice</w:t>
+      </w:r>
+      <w:r>
+        <w:rPr>
+          <w:sz w:val="24"/>
+          <w:szCs w:val="24"/>
+        </w:rPr>
+        <w:t>, per elaborare il programma attraverso un linguaggio di alto livello.</w:t>
+      </w:r>
+    </w:p>
+    <w:p>
+      <w:pPr>
+        <w:rPr>
+          <w:sz w:val="24"/>
+          <w:szCs w:val="24"/>
+        </w:rPr>
+      </w:pPr>
+    </w:p>
+    <w:p>
+      <w:pPr>
+        <w:rPr>
+          <w:sz w:val="24"/>
+          <w:szCs w:val="24"/>
+        </w:rPr>
+      </w:pPr>
+      <w:r>
+        <w:rPr>
+          <w:sz w:val="24"/>
+          <w:szCs w:val="24"/>
+        </w:rPr>
+        <w:t>Ogni membro del gruppo collabora in maniera attiva allo sviluppo dei vari componenti.</w:t>
+      </w:r>
+    </w:p>
+    <w:p/>
+    <w:p>
+      <w:pPr>
         <w:rPr>
           <w:b/>
           <w:bCs/>
@@ -1287,158 +1353,8 @@
           <w:sz w:val="40"/>
           <w:szCs w:val="40"/>
         </w:rPr>
-        <w:t>10. PACCHETTI DI LAVORO</w:t>
-      </w:r>
-    </w:p>
-    <w:p>
-      <w:pPr>
-        <w:rPr>
-          <w:sz w:val="24"/>
-          <w:szCs w:val="24"/>
-        </w:rPr>
-      </w:pPr>
-      <w:r>
-        <w:rPr>
-          <w:sz w:val="24"/>
-          <w:szCs w:val="24"/>
-        </w:rPr>
-        <w:t>Il Progetto è stato suddiviso in diverse parti distinte:</w:t>
-      </w:r>
-    </w:p>
-    <w:p>
-      <w:pPr>
-        <w:rPr>
-          <w:sz w:val="24"/>
-          <w:szCs w:val="24"/>
-        </w:rPr>
-      </w:pPr>
-      <w:r>
-        <w:rPr>
-          <w:sz w:val="24"/>
-          <w:szCs w:val="24"/>
-        </w:rPr>
-        <w:t>1. Intervista ad un'infermiera dell'Ospedale Papa Giovanni XXIII di Bergamo (BG), per raccogliere le informazioni generali alla stesura dell'intero progetto.</w:t>
-      </w:r>
-    </w:p>
-    <w:p>
-      <w:pPr>
-        <w:rPr>
-          <w:sz w:val="24"/>
-          <w:szCs w:val="24"/>
-        </w:rPr>
-      </w:pPr>
-      <w:r>
-        <w:rPr>
-          <w:sz w:val="24"/>
-          <w:szCs w:val="24"/>
-        </w:rPr>
-        <w:t xml:space="preserve">2. </w:t>
-      </w:r>
-      <w:r>
-        <w:rPr>
-          <w:i/>
-          <w:iCs/>
-          <w:sz w:val="24"/>
-          <w:szCs w:val="24"/>
-        </w:rPr>
-        <w:t>Project Plan,</w:t>
-      </w:r>
-      <w:r>
-        <w:rPr>
-          <w:sz w:val="24"/>
-          <w:szCs w:val="24"/>
-        </w:rPr>
-        <w:t xml:space="preserve"> per definire i vari passaggi della stesura del progetto.</w:t>
-      </w:r>
-    </w:p>
-    <w:p>
-      <w:pPr>
-        <w:rPr>
-          <w:sz w:val="24"/>
-          <w:szCs w:val="24"/>
-        </w:rPr>
-      </w:pPr>
-      <w:r>
-        <w:rPr>
-          <w:sz w:val="24"/>
-          <w:szCs w:val="24"/>
-        </w:rPr>
-        <w:t xml:space="preserve">3. </w:t>
-      </w:r>
-      <w:r>
-        <w:rPr>
-          <w:i/>
-          <w:iCs/>
-          <w:sz w:val="24"/>
-          <w:szCs w:val="24"/>
-        </w:rPr>
-        <w:t>Diagrammi,</w:t>
-      </w:r>
-      <w:r>
-        <w:rPr>
-          <w:sz w:val="24"/>
-          <w:szCs w:val="24"/>
-        </w:rPr>
-        <w:t xml:space="preserve"> per avere una rappresentazione schematica del progetto.</w:t>
-      </w:r>
-    </w:p>
-    <w:p>
-      <w:pPr>
-        <w:rPr>
-          <w:sz w:val="24"/>
-          <w:szCs w:val="24"/>
-        </w:rPr>
-      </w:pPr>
-      <w:r>
-        <w:rPr>
-          <w:sz w:val="24"/>
-          <w:szCs w:val="24"/>
-        </w:rPr>
-        <w:t xml:space="preserve">4. </w:t>
-      </w:r>
-      <w:r>
-        <w:rPr>
-          <w:i/>
-          <w:iCs/>
-          <w:sz w:val="24"/>
-          <w:szCs w:val="24"/>
-        </w:rPr>
-        <w:t>Codice</w:t>
-      </w:r>
-      <w:r>
-        <w:rPr>
-          <w:sz w:val="24"/>
-          <w:szCs w:val="24"/>
-        </w:rPr>
-        <w:t>, per elaborare il programma attraverso un linguaggio di alto livello.</w:t>
-      </w:r>
-    </w:p>
-    <w:p>
-      <w:pPr>
-        <w:rPr>
-          <w:sz w:val="24"/>
-          <w:szCs w:val="24"/>
-        </w:rPr>
-      </w:pPr>
-    </w:p>
-    <w:p>
-      <w:pPr>
-        <w:rPr>
-          <w:sz w:val="24"/>
-          <w:szCs w:val="24"/>
-        </w:rPr>
-      </w:pPr>
-      <w:r>
-        <w:rPr>
-          <w:sz w:val="24"/>
-          <w:szCs w:val="24"/>
-        </w:rPr>
-        <w:t>Ogni membro del gruppo collabora in maniera attiva allo sviluppo dei vari componenti.</w:t>
-      </w:r>
-    </w:p>
-    <w:p/>
-    <w:p>
-      <w:pPr>
+      </w:pPr>
+      <w:r>
         <w:rPr>
           <w:b/>
           <w:bCs/>
@@ -1447,16 +1363,6 @@
           <w:sz w:val="40"/>
           <w:szCs w:val="40"/>
         </w:rPr>
-      </w:pPr>
-      <w:r>
-        <w:rPr>
-          <w:b/>
-          <w:bCs/>
-          <w:i/>
-          <w:iCs/>
-          <w:sz w:val="40"/>
-          <w:szCs w:val="40"/>
-        </w:rPr>
         <w:t>11. RISORSE</w:t>
       </w:r>
     </w:p>
@@ -1472,23 +1378,7 @@
           <w:sz w:val="24"/>
           <w:szCs w:val="24"/>
         </w:rPr>
-        <w:t xml:space="preserve">Per la realizzazione finale del progetto </w:t>
-      </w:r>
-      <w:proofErr w:type="gramStart"/>
-      <w:r>
-        <w:rPr>
-          <w:sz w:val="24"/>
-          <w:szCs w:val="24"/>
-        </w:rPr>
-        <w:t>il team</w:t>
-      </w:r>
-      <w:proofErr w:type="gramEnd"/>
-      <w:r>
-        <w:rPr>
-          <w:sz w:val="24"/>
-          <w:szCs w:val="24"/>
-        </w:rPr>
-        <w:t xml:space="preserve"> ha usufruito di varie risorse:</w:t>
+        <w:t>Per la realizzazione finale del progetto il team ha usufruito di varie risorse:</w:t>
       </w:r>
     </w:p>
     <w:p>
@@ -1592,25 +1482,14 @@
           <w:szCs w:val="24"/>
         </w:rPr>
       </w:pPr>
-      <w:proofErr w:type="spellStart"/>
-      <w:r>
-        <w:rPr>
-          <w:i/>
-          <w:iCs/>
-          <w:sz w:val="24"/>
-          <w:szCs w:val="24"/>
-        </w:rPr>
-        <w:t>StarUML</w:t>
-      </w:r>
-      <w:proofErr w:type="spellEnd"/>
-      <w:r>
-        <w:rPr>
-          <w:i/>
-          <w:iCs/>
-          <w:sz w:val="24"/>
-          <w:szCs w:val="24"/>
-        </w:rPr>
-        <w:t>,</w:t>
+      <w:r>
+        <w:rPr>
+          <w:i/>
+          <w:iCs/>
+          <w:sz w:val="24"/>
+          <w:szCs w:val="24"/>
+        </w:rPr>
+        <w:t>StarUML,</w:t>
       </w:r>
       <w:r>
         <w:rPr>
@@ -1717,6 +1596,7 @@
           <w:sz w:val="40"/>
           <w:szCs w:val="40"/>
         </w:rPr>
+        <w:lastRenderedPageBreak/>
         <w:t>13. CAMBIAMENTI</w:t>
       </w:r>
     </w:p>
@@ -1732,24 +1612,7 @@
           <w:sz w:val="24"/>
           <w:szCs w:val="24"/>
         </w:rPr>
-        <w:lastRenderedPageBreak/>
-        <w:t xml:space="preserve">Ogni cambiamento apportato al progetto viene discusso tra i membri </w:t>
-      </w:r>
-      <w:proofErr w:type="gramStart"/>
-      <w:r>
-        <w:rPr>
-          <w:sz w:val="24"/>
-          <w:szCs w:val="24"/>
-        </w:rPr>
-        <w:t>del team</w:t>
-      </w:r>
-      <w:proofErr w:type="gramEnd"/>
-      <w:r>
-        <w:rPr>
-          <w:sz w:val="24"/>
-          <w:szCs w:val="24"/>
-        </w:rPr>
-        <w:t>: qualora un membro volesse modificare una parte del progetto, è tenuto ad avvisare i restanti membri della modifica effettuata, attraverso l'uso di app di messaggistica.</w:t>
+        <w:t>Ogni cambiamento apportato al progetto viene discusso tra i membri del team: qualora un membro volesse modificare una parte del progetto, è tenuto ad avvisare i restanti membri della modifica effettuata, attraverso l'uso di app di messaggistica.</w:t>
       </w:r>
     </w:p>
     <w:p>

</xml_diff>